<commit_message>
BV_UVVM-892: Updated hvvc_to_vvc_bridge documentation with the field dut_if_field_pos.
</commit_message>
<xml_diff>
--- a/bitvis_vip_hvvc_to_vvc_bridge/doc/HVVC_to_VVC_Bridge_Implementation_Guide.docx
+++ b/bitvis_vip_hvvc_to_vvc_bridge/doc/HVVC_to_VVC_Bridge_Implementation_Guide.docx
@@ -538,7 +538,7 @@
           <v:shape id="_x0000_i1025" type="#_x0000_t75" alt="" style="width:485.25pt;height:218.25pt;mso-width-percent:0;mso-height-percent:0;mso-width-percent:0;mso-height-percent:0" o:ole="">
             <v:imagedata r:id="rId9" o:title=""/>
           </v:shape>
-          <o:OLEObject Type="Embed" ProgID="AcroExch.Document.DC" ShapeID="_x0000_i1025" DrawAspect="Content" ObjectID="_1648882766" r:id="rId10"/>
+          <o:OLEObject Type="Embed" ProgID="AcroExch.Document.DC" ShapeID="_x0000_i1025" DrawAspect="Content" ObjectID="_1649059632" r:id="rId10"/>
         </w:object>
       </w:r>
       <w:r>
@@ -610,7 +610,14 @@
         <w:t>.</w:t>
       </w:r>
     </w:p>
-    <w:p/>
+    <w:p>
+      <w:pPr>
+        <w:rPr>
+          <w:sz w:val="8"/>
+          <w:szCs w:val="14"/>
+        </w:rPr>
+      </w:pPr>
+    </w:p>
     <w:tbl>
       <w:tblPr>
         <w:tblW w:w="0" w:type="auto"/>
@@ -1421,12 +1428,118 @@
       </w:tr>
       <w:tr>
         <w:trPr>
+          <w:trHeight w:val="36"/>
+        </w:trPr>
+        <w:tc>
+          <w:tcPr>
+            <w:tcW w:w="1985" w:type="dxa"/>
+            <w:shd w:val="clear" w:color="auto" w:fill="E7E6E6" w:themeFill="background2"/>
+            <w:vAlign w:val="bottom"/>
+          </w:tcPr>
+          <w:p>
+            <w:pPr>
+              <w:widowControl w:val="0"/>
+              <w:tabs>
+                <w:tab w:val="left" w:pos="851"/>
+              </w:tabs>
+              <w:autoSpaceDE w:val="0"/>
+              <w:autoSpaceDN w:val="0"/>
+              <w:adjustRightInd w:val="0"/>
+              <w:spacing w:line="276" w:lineRule="auto"/>
+              <w:ind w:left="122"/>
+              <w:rPr>
+                <w:rFonts w:cs="Helvetica"/>
+                <w:bCs/>
+                <w:sz w:val="15"/>
+              </w:rPr>
+            </w:pPr>
+            <w:proofErr w:type="spellStart"/>
+            <w:r>
+              <w:rPr>
+                <w:rFonts w:cs="Helvetica"/>
+                <w:bCs/>
+                <w:sz w:val="15"/>
+              </w:rPr>
+              <w:t>dut_if_field_pos</w:t>
+            </w:r>
+            <w:proofErr w:type="spellEnd"/>
+          </w:p>
+        </w:tc>
+        <w:tc>
+          <w:tcPr>
+            <w:tcW w:w="1417" w:type="dxa"/>
+            <w:shd w:val="clear" w:color="auto" w:fill="E7E6E6" w:themeFill="background2"/>
+            <w:vAlign w:val="bottom"/>
+          </w:tcPr>
+          <w:p>
+            <w:pPr>
+              <w:widowControl w:val="0"/>
+              <w:tabs>
+                <w:tab w:val="left" w:pos="851"/>
+              </w:tabs>
+              <w:autoSpaceDE w:val="0"/>
+              <w:autoSpaceDN w:val="0"/>
+              <w:adjustRightInd w:val="0"/>
+              <w:spacing w:line="276" w:lineRule="auto"/>
+              <w:rPr>
+                <w:rFonts w:cs="Helvetica"/>
+                <w:bCs/>
+                <w:sz w:val="15"/>
+              </w:rPr>
+            </w:pPr>
+            <w:proofErr w:type="spellStart"/>
+            <w:r>
+              <w:rPr>
+                <w:rFonts w:cs="Helvetica"/>
+                <w:bCs/>
+                <w:sz w:val="15"/>
+              </w:rPr>
+              <w:t>t_field_position</w:t>
+            </w:r>
+            <w:proofErr w:type="spellEnd"/>
+          </w:p>
+        </w:tc>
+        <w:tc>
+          <w:tcPr>
+            <w:tcW w:w="4395" w:type="dxa"/>
+            <w:shd w:val="clear" w:color="auto" w:fill="E7E6E6" w:themeFill="background2"/>
+            <w:vAlign w:val="bottom"/>
+          </w:tcPr>
+          <w:p>
+            <w:pPr>
+              <w:widowControl w:val="0"/>
+              <w:tabs>
+                <w:tab w:val="left" w:pos="851"/>
+              </w:tabs>
+              <w:autoSpaceDE w:val="0"/>
+              <w:autoSpaceDN w:val="0"/>
+              <w:adjustRightInd w:val="0"/>
+              <w:spacing w:line="276" w:lineRule="auto"/>
+              <w:rPr>
+                <w:rFonts w:cs="Helvetica"/>
+                <w:bCs/>
+                <w:sz w:val="15"/>
+              </w:rPr>
+            </w:pPr>
+            <w:r>
+              <w:rPr>
+                <w:rFonts w:cs="Helvetica"/>
+                <w:bCs/>
+                <w:sz w:val="15"/>
+              </w:rPr>
+              <w:t>Position of the interface field within the packet.</w:t>
+            </w:r>
+          </w:p>
+        </w:tc>
+      </w:tr>
+      <w:tr>
+        <w:trPr>
           <w:trHeight w:val="24"/>
         </w:trPr>
         <w:tc>
           <w:tcPr>
             <w:tcW w:w="1985" w:type="dxa"/>
-            <w:shd w:val="clear" w:color="auto" w:fill="E7E6E6" w:themeFill="background2"/>
+            <w:shd w:val="clear" w:color="auto" w:fill="auto"/>
             <w:vAlign w:val="center"/>
           </w:tcPr>
           <w:p>
@@ -1459,7 +1572,7 @@
         <w:tc>
           <w:tcPr>
             <w:tcW w:w="1417" w:type="dxa"/>
-            <w:shd w:val="clear" w:color="auto" w:fill="E7E6E6" w:themeFill="background2"/>
+            <w:shd w:val="clear" w:color="auto" w:fill="auto"/>
             <w:vAlign w:val="center"/>
           </w:tcPr>
           <w:p>
@@ -1491,7 +1604,7 @@
         <w:tc>
           <w:tcPr>
             <w:tcW w:w="4395" w:type="dxa"/>
-            <w:shd w:val="clear" w:color="auto" w:fill="E7E6E6" w:themeFill="background2"/>
+            <w:shd w:val="clear" w:color="auto" w:fill="auto"/>
             <w:vAlign w:val="center"/>
           </w:tcPr>
           <w:p>
@@ -4150,15 +4263,7 @@
           <w:rFonts w:ascii="Courier New" w:hAnsi="Courier New" w:cs="Courier New"/>
           <w:szCs w:val="18"/>
         </w:rPr>
-        <w:t>gmii_</w:t>
-      </w:r>
-      <w:proofErr w:type="gramStart"/>
-      <w:r>
-        <w:rPr>
-          <w:rFonts w:ascii="Courier New" w:hAnsi="Courier New" w:cs="Courier New"/>
-          <w:szCs w:val="18"/>
-        </w:rPr>
-        <w:t>write</w:t>
+        <w:t>gmii_write</w:t>
       </w:r>
       <w:proofErr w:type="spellEnd"/>
       <w:r>
@@ -4166,15 +4271,7 @@
           <w:rFonts w:ascii="Courier New" w:hAnsi="Courier New" w:cs="Courier New"/>
           <w:szCs w:val="18"/>
         </w:rPr>
-        <w:t>(</w:t>
-      </w:r>
-      <w:proofErr w:type="gramEnd"/>
-      <w:r>
-        <w:rPr>
-          <w:rFonts w:ascii="Courier New" w:hAnsi="Courier New" w:cs="Courier New"/>
-          <w:szCs w:val="18"/>
-        </w:rPr>
-        <w:t xml:space="preserve">GMII_VVCT, GC_INSTANCE_IDX, TX, </w:t>
+        <w:t xml:space="preserve">(GMII_VVCT, GC_INSTANCE_IDX, TX, </w:t>
       </w:r>
       <w:proofErr w:type="spellStart"/>
       <w:r>
@@ -4650,15 +4747,7 @@
           <w:rFonts w:ascii="Courier New" w:hAnsi="Courier New" w:cs="Courier New"/>
           <w:szCs w:val="18"/>
         </w:rPr>
-        <w:t>fetch_</w:t>
-      </w:r>
-      <w:proofErr w:type="gramStart"/>
-      <w:r>
-        <w:rPr>
-          <w:rFonts w:ascii="Courier New" w:hAnsi="Courier New" w:cs="Courier New"/>
-          <w:szCs w:val="18"/>
-        </w:rPr>
-        <w:t>result</w:t>
+        <w:t>fetch_result</w:t>
       </w:r>
       <w:proofErr w:type="spellEnd"/>
       <w:r>
@@ -4666,15 +4755,7 @@
           <w:rFonts w:ascii="Courier New" w:hAnsi="Courier New" w:cs="Courier New"/>
           <w:szCs w:val="18"/>
         </w:rPr>
-        <w:t>(</w:t>
-      </w:r>
-      <w:proofErr w:type="gramEnd"/>
-      <w:r>
-        <w:rPr>
-          <w:rFonts w:ascii="Courier New" w:hAnsi="Courier New" w:cs="Courier New"/>
-          <w:szCs w:val="18"/>
-        </w:rPr>
-        <w:t xml:space="preserve">GMII_VVCT, GC_INSTANCE_IDX, RX, </w:t>
+        <w:t xml:space="preserve">(GMII_VVCT, GC_INSTANCE_IDX, RX, </w:t>
       </w:r>
       <w:proofErr w:type="spellStart"/>
       <w:r>
@@ -5938,7 +6019,41 @@
                 <w:b/>
                 <w:sz w:val="16"/>
               </w:rPr>
-              <w:t xml:space="preserve">, </w:t>
+              <w:t>,</w:t>
+            </w:r>
+            <w:r>
+              <w:rPr>
+                <w:rFonts w:cs="Courier New"/>
+                <w:b/>
+                <w:sz w:val="16"/>
+              </w:rPr>
+              <w:t xml:space="preserve"> </w:t>
+            </w:r>
+            <w:proofErr w:type="spellStart"/>
+            <w:r>
+              <w:rPr>
+                <w:rFonts w:cs="Courier New"/>
+                <w:b/>
+                <w:sz w:val="16"/>
+              </w:rPr>
+              <w:t>dut_if_field_pos</w:t>
+            </w:r>
+            <w:proofErr w:type="spellEnd"/>
+            <w:r>
+              <w:rPr>
+                <w:rFonts w:cs="Courier New"/>
+                <w:b/>
+                <w:sz w:val="16"/>
+              </w:rPr>
+              <w:t>,</w:t>
+            </w:r>
+            <w:r>
+              <w:rPr>
+                <w:rFonts w:cs="Courier New"/>
+                <w:b/>
+                <w:sz w:val="16"/>
+              </w:rPr>
+              <w:t xml:space="preserve"> </w:t>
             </w:r>
             <w:r>
               <w:rPr>
@@ -6121,7 +6236,15 @@
                 <w:sz w:val="15"/>
                 <w:szCs w:val="15"/>
               </w:rPr>
-              <w:t xml:space="preserve">    </w:t>
+              <w:t xml:space="preserve"> </w:t>
+            </w:r>
+            <w:r>
+              <w:rPr>
+                <w:rFonts w:ascii="Courier New" w:hAnsi="Courier New" w:cs="Courier New"/>
+                <w:sz w:val="15"/>
+                <w:szCs w:val="15"/>
+              </w:rPr>
+              <w:t xml:space="preserve">   </w:t>
             </w:r>
             <w:proofErr w:type="spellStart"/>
             <w:r>
@@ -6275,7 +6398,7 @@
                 <w:sz w:val="15"/>
                 <w:szCs w:val="15"/>
               </w:rPr>
-              <w:t xml:space="preserve">, </w:t>
+              <w:t>,</w:t>
             </w:r>
             <w:r>
               <w:rPr>
@@ -6283,6 +6406,22 @@
                 <w:sz w:val="15"/>
                 <w:szCs w:val="15"/>
               </w:rPr>
+              <w:t xml:space="preserve"> FIRST,</w:t>
+            </w:r>
+            <w:r>
+              <w:rPr>
+                <w:rFonts w:ascii="Courier New" w:hAnsi="Courier New" w:cs="Courier New"/>
+                <w:sz w:val="15"/>
+                <w:szCs w:val="15"/>
+              </w:rPr>
+              <w:t xml:space="preserve"> </w:t>
+            </w:r>
+            <w:r>
+              <w:rPr>
+                <w:rFonts w:ascii="Courier New" w:hAnsi="Courier New" w:cs="Courier New"/>
+                <w:sz w:val="15"/>
+                <w:szCs w:val="15"/>
+              </w:rPr>
               <w:t>C_SCOPE</w:t>
             </w:r>
             <w:r>
@@ -6291,7 +6430,28 @@
                 <w:sz w:val="15"/>
                 <w:szCs w:val="15"/>
               </w:rPr>
-              <w:t xml:space="preserve">, </w:t>
+              <w:t>,</w:t>
+            </w:r>
+          </w:p>
+          <w:p>
+            <w:pPr>
+              <w:tabs>
+                <w:tab w:val="left" w:pos="4820"/>
+              </w:tabs>
+              <w:spacing w:line="276" w:lineRule="auto"/>
+              <w:rPr>
+                <w:rFonts w:ascii="Courier New" w:hAnsi="Courier New" w:cs="Courier New"/>
+                <w:sz w:val="15"/>
+                <w:szCs w:val="15"/>
+              </w:rPr>
+            </w:pPr>
+            <w:r>
+              <w:rPr>
+                <w:rFonts w:ascii="Courier New" w:hAnsi="Courier New" w:cs="Courier New"/>
+                <w:sz w:val="15"/>
+                <w:szCs w:val="15"/>
+              </w:rPr>
+              <w:t xml:space="preserve">      </w:t>
             </w:r>
             <w:proofErr w:type="spellStart"/>
             <w:r>
@@ -6303,6 +6463,7 @@
               <w:t>v_msg_id_panel</w:t>
             </w:r>
             <w:proofErr w:type="spellEnd"/>
+            <w:proofErr w:type="gramStart"/>
             <w:r>
               <w:rPr>
                 <w:rFonts w:ascii="Courier New" w:hAnsi="Courier New" w:cs="Courier New"/>
@@ -6311,6 +6472,7 @@
               </w:rPr>
               <w:t>);</w:t>
             </w:r>
+            <w:proofErr w:type="gramEnd"/>
           </w:p>
           <w:p>
             <w:pPr>
@@ -6548,7 +6710,41 @@
                 <w:b/>
                 <w:sz w:val="16"/>
               </w:rPr>
-              <w:t xml:space="preserve">, </w:t>
+              <w:t>,</w:t>
+            </w:r>
+            <w:r>
+              <w:rPr>
+                <w:rFonts w:cs="Courier New"/>
+                <w:b/>
+                <w:sz w:val="16"/>
+              </w:rPr>
+              <w:t xml:space="preserve"> </w:t>
+            </w:r>
+            <w:proofErr w:type="spellStart"/>
+            <w:r>
+              <w:rPr>
+                <w:rFonts w:cs="Courier New"/>
+                <w:b/>
+                <w:sz w:val="16"/>
+              </w:rPr>
+              <w:t>dut_if_field_pos</w:t>
+            </w:r>
+            <w:proofErr w:type="spellEnd"/>
+            <w:r>
+              <w:rPr>
+                <w:rFonts w:cs="Courier New"/>
+                <w:b/>
+                <w:sz w:val="16"/>
+              </w:rPr>
+              <w:t>,</w:t>
+            </w:r>
+            <w:r>
+              <w:rPr>
+                <w:rFonts w:cs="Courier New"/>
+                <w:b/>
+                <w:sz w:val="16"/>
+              </w:rPr>
+              <w:t xml:space="preserve"> </w:t>
             </w:r>
             <w:r>
               <w:rPr>
@@ -6783,6 +6979,14 @@
                 <w:szCs w:val="15"/>
               </w:rPr>
               <w:t>,</w:t>
+            </w:r>
+            <w:r>
+              <w:rPr>
+                <w:rFonts w:ascii="Courier New" w:hAnsi="Courier New" w:cs="Courier New"/>
+                <w:sz w:val="15"/>
+                <w:szCs w:val="15"/>
+              </w:rPr>
+              <w:t xml:space="preserve"> LAST,</w:t>
             </w:r>
             <w:r>
               <w:rPr>
@@ -7878,7 +8082,7 @@
               <w:sz w:val="14"/>
               <w:lang w:val="en-US"/>
             </w:rPr>
-            <w:t>2020-04-20</w:t>
+            <w:t>2020-04-22</w:t>
           </w:r>
           <w:r>
             <w:rPr>
@@ -7911,38 +8115,18 @@
               <w:lang w:val="sq-AL"/>
             </w:rPr>
           </w:pPr>
-          <w:r>
-            <w:fldChar w:fldCharType="begin"/>
-          </w:r>
-          <w:r>
-            <w:rPr>
-              <w:lang w:val="sq-AL"/>
-            </w:rPr>
-            <w:instrText xml:space="preserve"> HYPERLINK "mailto:support@bitvis.no" </w:instrText>
-          </w:r>
-          <w:r>
-            <w:fldChar w:fldCharType="separate"/>
-          </w:r>
-          <w:r>
-            <w:rPr>
-              <w:rStyle w:val="Hyperlink"/>
-              <w:rFonts w:ascii="Helvetica" w:hAnsi="Helvetica" w:cs="Arial"/>
-              <w:color w:val="1381C4"/>
-              <w:sz w:val="14"/>
-              <w:lang w:val="sq-AL"/>
-            </w:rPr>
-            <w:t>support@bitvis.no</w:t>
-          </w:r>
-          <w:r>
-            <w:rPr>
-              <w:rStyle w:val="Hyperlink"/>
-              <w:rFonts w:ascii="Helvetica" w:hAnsi="Helvetica" w:cs="Arial"/>
-              <w:color w:val="1381C4"/>
-              <w:sz w:val="14"/>
-              <w:lang w:val="sq-AL"/>
-            </w:rPr>
-            <w:fldChar w:fldCharType="end"/>
-          </w:r>
+          <w:hyperlink r:id="rId1" w:history="1">
+            <w:r>
+              <w:rPr>
+                <w:rStyle w:val="Hyperlink"/>
+                <w:rFonts w:ascii="Helvetica" w:hAnsi="Helvetica" w:cs="Arial"/>
+                <w:color w:val="1381C4"/>
+                <w:sz w:val="14"/>
+                <w:lang w:val="sq-AL"/>
+              </w:rPr>
+              <w:t>support@bitvis.no</w:t>
+            </w:r>
+          </w:hyperlink>
           <w:r>
             <w:rPr>
               <w:rFonts w:ascii="Helvetica" w:hAnsi="Helvetica" w:cs="Arial"/>
@@ -11107,7 +11291,7 @@
 </file>
 
 <file path=customXml/itemProps1.xml><?xml version="1.0" encoding="utf-8"?>
-<ds:datastoreItem xmlns:ds="http://schemas.openxmlformats.org/officeDocument/2006/customXml" ds:itemID="{0E524C48-5750-4D0D-8D2D-21857F16799D}">
+<ds:datastoreItem xmlns:ds="http://schemas.openxmlformats.org/officeDocument/2006/customXml" ds:itemID="{E322B108-E232-483C-9785-6122F6109ED1}">
   <ds:schemaRefs>
     <ds:schemaRef ds:uri="http://schemas.openxmlformats.org/officeDocument/2006/bibliography"/>
   </ds:schemaRefs>

</xml_diff>